<commit_message>
Cập nhật buôi 3
</commit_message>
<xml_diff>
--- a/CNTT2211024.docx
+++ b/CNTT2211024.docx
@@ -4,6 +4,14 @@
   <w:body>
     <w:p>
       <w:r>
+        <w:t>Bài 4.1</w:t>
+      </w:r>
+    </w:p>
+    <w:p>
+      <w:r>
+        <w:rPr>
+          <w:noProof/>
+        </w:rPr>
         <w:drawing>
           <wp:inline distT="0" distB="0" distL="0" distR="0" wp14:anchorId="2E6490B6" wp14:editId="6E84B5A7">
             <wp:extent cx="5943600" cy="3009900"/>
@@ -20,7 +28,7 @@
                     <pic:cNvPicPr/>
                   </pic:nvPicPr>
                   <pic:blipFill>
-                    <a:blip r:embed="rId4"/>
+                    <a:blip r:embed="rId5"/>
                     <a:stretch>
                       <a:fillRect/>
                     </a:stretch>
@@ -44,7 +52,18 @@
     <w:p/>
     <w:p/>
     <w:p>
+      <w:pPr>
+        <w:pStyle w:val="NoSpacing"/>
+      </w:pPr>
       <w:r>
+        <w:t>BÀI 4.2</w:t>
+      </w:r>
+    </w:p>
+    <w:p>
+      <w:r>
+        <w:rPr>
+          <w:noProof/>
+        </w:rPr>
         <w:drawing>
           <wp:inline distT="0" distB="0" distL="0" distR="0" wp14:anchorId="2038075D" wp14:editId="1F6BC42B">
             <wp:extent cx="5943600" cy="3625850"/>
@@ -61,7 +80,7 @@
                     <pic:cNvPicPr/>
                   </pic:nvPicPr>
                   <pic:blipFill>
-                    <a:blip r:embed="rId5"/>
+                    <a:blip r:embed="rId6"/>
                     <a:stretch>
                       <a:fillRect/>
                     </a:stretch>
@@ -87,11 +106,20 @@
     <w:p/>
     <w:p/>
     <w:p/>
-    <w:p/>
-    <w:p/>
+    <w:p>
+      <w:pPr>
+        <w:pStyle w:val="NoSpacing"/>
+      </w:pPr>
+      <w:r>
+        <w:lastRenderedPageBreak/>
+        <w:t>BÀI 4.3</w:t>
+      </w:r>
+    </w:p>
     <w:p>
       <w:r>
-        <w:lastRenderedPageBreak/>
+        <w:rPr>
+          <w:noProof/>
+        </w:rPr>
         <w:drawing>
           <wp:inline distT="0" distB="0" distL="0" distR="0" wp14:anchorId="4378AE48" wp14:editId="15C12E67">
             <wp:extent cx="5943600" cy="3413125"/>
@@ -108,7 +136,7 @@
                     <pic:cNvPicPr/>
                   </pic:nvPicPr>
                   <pic:blipFill>
-                    <a:blip r:embed="rId6"/>
+                    <a:blip r:embed="rId7"/>
                     <a:stretch>
                       <a:fillRect/>
                     </a:stretch>
@@ -130,8 +158,20 @@
       </w:r>
     </w:p>
     <w:p/>
+    <w:p/>
+    <w:p>
+      <w:pPr>
+        <w:pStyle w:val="NoSpacing"/>
+      </w:pPr>
+      <w:r>
+        <w:t>BÀI 4.4</w:t>
+      </w:r>
+    </w:p>
     <w:p>
       <w:r>
+        <w:rPr>
+          <w:noProof/>
+        </w:rPr>
         <w:drawing>
           <wp:inline distT="0" distB="0" distL="0" distR="0" wp14:anchorId="47BFC8B2" wp14:editId="22A5B320">
             <wp:extent cx="5943600" cy="3497580"/>
@@ -148,7 +188,7 @@
                     <pic:cNvPicPr/>
                   </pic:nvPicPr>
                   <pic:blipFill>
-                    <a:blip r:embed="rId7"/>
+                    <a:blip r:embed="rId8"/>
                     <a:stretch>
                       <a:fillRect/>
                     </a:stretch>
@@ -173,8 +213,25 @@
     <w:p/>
     <w:p/>
     <w:p>
+      <w:pPr>
+        <w:pStyle w:val="NoSpacing"/>
+        <w:rPr>
+          <w:noProof/>
+        </w:rPr>
+      </w:pPr>
       <w:r>
+        <w:rPr>
+          <w:noProof/>
+        </w:rPr>
         <w:lastRenderedPageBreak/>
+        <w:t>BÀI 5</w:t>
+      </w:r>
+    </w:p>
+    <w:p>
+      <w:r>
+        <w:rPr>
+          <w:noProof/>
+        </w:rPr>
         <w:drawing>
           <wp:inline distT="0" distB="0" distL="0" distR="0" wp14:anchorId="7E9D1931" wp14:editId="23DAE217">
             <wp:extent cx="5943600" cy="3870960"/>
@@ -191,7 +248,7 @@
                     <pic:cNvPicPr/>
                   </pic:nvPicPr>
                   <pic:blipFill>
-                    <a:blip r:embed="rId8"/>
+                    <a:blip r:embed="rId9"/>
                     <a:stretch>
                       <a:fillRect/>
                     </a:stretch>
@@ -648,6 +705,15 @@
     <w:semiHidden/>
     <w:unhideWhenUsed/>
   </w:style>
+  <w:style w:type="paragraph" w:styleId="NoSpacing">
+    <w:name w:val="No Spacing"/>
+    <w:uiPriority w:val="1"/>
+    <w:qFormat/>
+    <w:rsid w:val="00905A22"/>
+    <w:pPr>
+      <w:spacing w:before="0" w:after="0" w:line="240" w:lineRule="auto"/>
+    </w:pPr>
+  </w:style>
 </w:styles>
 </file>
 
@@ -910,4 +976,16 @@
     </a:ext>
   </a:extLst>
 </a:theme>
+</file>
+
+<file path=customXml/item1.xml><?xml version="1.0" encoding="utf-8"?>
+<b:Sources xmlns:b="http://schemas.openxmlformats.org/officeDocument/2006/bibliography" xmlns="http://schemas.openxmlformats.org/officeDocument/2006/bibliography" SelectedStyle="\APASixthEditionOfficeOnline.xsl" StyleName="APA" Version="6"/>
+</file>
+
+<file path=customXml/itemProps1.xml><?xml version="1.0" encoding="utf-8"?>
+<ds:datastoreItem xmlns:ds="http://schemas.openxmlformats.org/officeDocument/2006/customXml" ds:itemID="{E85766D0-B0D8-40FE-8859-61B116F8BE85}">
+  <ds:schemaRefs>
+    <ds:schemaRef ds:uri="http://schemas.openxmlformats.org/officeDocument/2006/bibliography"/>
+  </ds:schemaRefs>
+</ds:datastoreItem>
 </file>
</xml_diff>